<commit_message>
Updated Adaptive Heart Rate report to include images of heart rate graphs
</commit_message>
<xml_diff>
--- a/doc/Adaptive_Heart_Rate_Alarm__Assessment.docx
+++ b/doc/Adaptive_Heart_Rate_Alarm__Assessment.docx
@@ -5,13 +5,19 @@
   <w:body>
     <w:p>
       <w:pPr>
-        <w:rPr>
-          <w:b w:val="1"/>
-        </w:rPr>
-      </w:pPr>
-      <w:r>
-        <w:rPr>
-          <w:b w:val="1"/>
+        <w:pStyle w:val="Title"/>
+        <w:jc w:val="center"/>
+        <w:rPr>
+          <w:sz w:val="36"/>
+          <w:szCs w:val="36"/>
+        </w:rPr>
+      </w:pPr>
+      <w:bookmarkStart w:colFirst="0" w:colLast="0" w:name="_payodgh1b38k" w:id="0"/>
+      <w:bookmarkEnd w:id="0"/>
+      <w:r>
+        <w:rPr>
+          <w:sz w:val="36"/>
+          <w:szCs w:val="36"/>
           <w:rtl w:val="0"/>
         </w:rPr>
         <w:t xml:space="preserve">Adaptive Heart Rate Alarm - Assessment of Seizure Detection Effectiveness and False Alarm Rate</w:t>
@@ -19,6 +25,7 @@
     </w:p>
     <w:p>
       <w:pPr>
+        <w:jc w:val="center"/>
         <w:rPr/>
       </w:pPr>
       <w:r>
@@ -65,8 +72,8 @@
         <w:pStyle w:val="Heading1"/>
         <w:rPr/>
       </w:pPr>
-      <w:bookmarkStart w:colFirst="0" w:colLast="0" w:name="_54wwwom6ypxr" w:id="0"/>
-      <w:bookmarkEnd w:id="0"/>
+      <w:bookmarkStart w:colFirst="0" w:colLast="0" w:name="_54wwwom6ypxr" w:id="1"/>
+      <w:bookmarkEnd w:id="1"/>
       <w:r>
         <w:rPr>
           <w:rtl w:val="0"/>
@@ -700,7 +707,7 @@
             <wp:extent cx="3814763" cy="2357295"/>
             <wp:effectExtent b="0" l="0" r="0" t="0"/>
             <wp:wrapTopAndBottom distB="114300" distT="114300"/>
-            <wp:docPr descr="Chart" id="2" name="image1.png"/>
+            <wp:docPr descr="Chart" id="4" name="image1.png"/>
             <a:graphic>
               <a:graphicData uri="http://schemas.openxmlformats.org/drawingml/2006/picture">
                 <pic:pic>
@@ -745,7 +752,7 @@
         <w:rPr>
           <w:rtl w:val="0"/>
         </w:rPr>
-        <w:t xml:space="preserve">Large increase in heart rate during seizure (&gt;40 bpm increase - 4 seizures)</w:t>
+        <w:t xml:space="preserve">High Heart Rate Response during seizure (&gt;40 bpm increase - 4 seizures) (see Figure 1)</w:t>
       </w:r>
     </w:p>
     <w:p>
@@ -781,7 +788,155 @@
         <w:rPr>
           <w:rtl w:val="0"/>
         </w:rPr>
-        <w:t xml:space="preserve">Modest increase in heart rate during seizure (10-30 bpm increase) 17 seizures</w:t>
+        <w:t xml:space="preserve">Modest increase in heart rate during seizure (10-30 bpm increase) 17 seizures (see Figure 2)</w:t>
+      </w:r>
+    </w:p>
+    <w:p>
+      <w:pPr>
+        <w:rPr/>
+      </w:pPr>
+      <w:r>
+        <w:rPr>
+          <w:rtl w:val="0"/>
+        </w:rPr>
+      </w:r>
+    </w:p>
+    <w:p>
+      <w:pPr>
+        <w:jc w:val="center"/>
+        <w:rPr/>
+      </w:pPr>
+      <w:r>
+        <w:rPr/>
+        <w:drawing>
+          <wp:inline distB="114300" distT="114300" distL="114300" distR="114300">
+            <wp:extent cx="3843338" cy="2879311"/>
+            <wp:effectExtent b="0" l="0" r="0" t="0"/>
+            <wp:docPr id="3" name="image2.png"/>
+            <a:graphic>
+              <a:graphicData uri="http://schemas.openxmlformats.org/drawingml/2006/picture">
+                <pic:pic>
+                  <pic:nvPicPr>
+                    <pic:cNvPr id="0" name="image2.png"/>
+                    <pic:cNvPicPr preferRelativeResize="0"/>
+                  </pic:nvPicPr>
+                  <pic:blipFill>
+                    <a:blip r:embed="rId7"/>
+                    <a:srcRect b="0" l="0" r="0" t="0"/>
+                    <a:stretch>
+                      <a:fillRect/>
+                    </a:stretch>
+                  </pic:blipFill>
+                  <pic:spPr>
+                    <a:xfrm>
+                      <a:off x="0" y="0"/>
+                      <a:ext cx="3843338" cy="2879311"/>
+                    </a:xfrm>
+                    <a:prstGeom prst="rect"/>
+                    <a:ln/>
+                  </pic:spPr>
+                </pic:pic>
+              </a:graphicData>
+            </a:graphic>
+          </wp:inline>
+        </w:drawing>
+      </w:r>
+      <w:r>
+        <w:rPr>
+          <w:rtl w:val="0"/>
+        </w:rPr>
+      </w:r>
+    </w:p>
+    <w:p>
+      <w:pPr>
+        <w:jc w:val="center"/>
+        <w:rPr/>
+      </w:pPr>
+      <w:r>
+        <w:rPr>
+          <w:rtl w:val="0"/>
+        </w:rPr>
+        <w:t xml:space="preserve">Figure 1:  Typical High Heart Rate Response Seizure (bad data shown as -1 bpm)</w:t>
+      </w:r>
+    </w:p>
+    <w:p>
+      <w:pPr>
+        <w:jc w:val="center"/>
+        <w:rPr/>
+      </w:pPr>
+      <w:r>
+        <w:rPr/>
+        <w:drawing>
+          <wp:inline distB="114300" distT="114300" distL="114300" distR="114300">
+            <wp:extent cx="3846009" cy="2881313"/>
+            <wp:effectExtent b="0" l="0" r="0" t="0"/>
+            <wp:docPr id="1" name="image3.png"/>
+            <a:graphic>
+              <a:graphicData uri="http://schemas.openxmlformats.org/drawingml/2006/picture">
+                <pic:pic>
+                  <pic:nvPicPr>
+                    <pic:cNvPr id="0" name="image3.png"/>
+                    <pic:cNvPicPr preferRelativeResize="0"/>
+                  </pic:nvPicPr>
+                  <pic:blipFill>
+                    <a:blip r:embed="rId8"/>
+                    <a:srcRect b="0" l="0" r="0" t="0"/>
+                    <a:stretch>
+                      <a:fillRect/>
+                    </a:stretch>
+                  </pic:blipFill>
+                  <pic:spPr>
+                    <a:xfrm>
+                      <a:off x="0" y="0"/>
+                      <a:ext cx="3846009" cy="2881313"/>
+                    </a:xfrm>
+                    <a:prstGeom prst="rect"/>
+                    <a:ln/>
+                  </pic:spPr>
+                </pic:pic>
+              </a:graphicData>
+            </a:graphic>
+          </wp:inline>
+        </w:drawing>
+      </w:r>
+      <w:r>
+        <w:rPr>
+          <w:rtl w:val="0"/>
+        </w:rPr>
+      </w:r>
+    </w:p>
+    <w:p>
+      <w:pPr>
+        <w:jc w:val="center"/>
+        <w:rPr/>
+      </w:pPr>
+      <w:r>
+        <w:rPr>
+          <w:rtl w:val="0"/>
+        </w:rPr>
+        <w:t xml:space="preserve">Figure 2: Typical Modest Heart Rate Response Seizure</w:t>
+      </w:r>
+    </w:p>
+    <w:p>
+      <w:pPr>
+        <w:jc w:val="center"/>
+        <w:rPr/>
+      </w:pPr>
+      <w:r>
+        <w:rPr>
+          <w:rtl w:val="0"/>
+        </w:rPr>
+      </w:r>
+    </w:p>
+    <w:p>
+      <w:pPr>
+        <w:jc w:val="center"/>
+        <w:rPr/>
+      </w:pPr>
+      <w:r>
+        <w:rPr>
+          <w:rtl w:val="0"/>
+        </w:rPr>
       </w:r>
     </w:p>
     <w:p>
@@ -810,8 +965,8 @@
         <w:pStyle w:val="Heading1"/>
         <w:rPr/>
       </w:pPr>
-      <w:bookmarkStart w:colFirst="0" w:colLast="0" w:name="_satol1qjmcg8" w:id="1"/>
-      <w:bookmarkEnd w:id="1"/>
+      <w:bookmarkStart w:colFirst="0" w:colLast="0" w:name="_satol1qjmcg8" w:id="2"/>
+      <w:bookmarkEnd w:id="2"/>
       <w:r>
         <w:rPr>
           <w:rtl w:val="0"/>
@@ -843,6 +998,7 @@
     </w:p>
     <w:p>
       <w:pPr>
+        <w:jc w:val="center"/>
         <w:rPr/>
       </w:pPr>
       <w:r>
@@ -851,16 +1007,16 @@
           <wp:inline distB="114300" distT="114300" distL="114300" distR="114300">
             <wp:extent cx="4300538" cy="2235994"/>
             <wp:effectExtent b="0" l="0" r="0" t="0"/>
-            <wp:docPr descr="Chart" id="1" name="image2.png"/>
+            <wp:docPr descr="Chart" id="2" name="image4.png"/>
             <a:graphic>
               <a:graphicData uri="http://schemas.openxmlformats.org/drawingml/2006/picture">
                 <pic:pic>
                   <pic:nvPicPr>
-                    <pic:cNvPr descr="Chart" id="0" name="image2.png"/>
+                    <pic:cNvPr descr="Chart" id="0" name="image4.png"/>
                     <pic:cNvPicPr preferRelativeResize="0"/>
                   </pic:nvPicPr>
                   <pic:blipFill>
-                    <a:blip r:embed="rId7"/>
+                    <a:blip r:embed="rId9"/>
                     <a:srcRect b="0" l="0" r="0" t="0"/>
                     <a:stretch>
                       <a:fillRect/>
@@ -888,6 +1044,18 @@
     </w:p>
     <w:p>
       <w:pPr>
+        <w:jc w:val="center"/>
+        <w:rPr/>
+      </w:pPr>
+      <w:r>
+        <w:rPr>
+          <w:rtl w:val="0"/>
+        </w:rPr>
+        <w:t xml:space="preserve">Figure 3:  Example  of Moving Threshold Alarm showing alarm threshold increasing as heart rate increases.</w:t>
+      </w:r>
+    </w:p>
+    <w:p>
+      <w:pPr>
         <w:rPr/>
       </w:pPr>
       <w:r>
@@ -901,8 +1069,8 @@
         <w:pStyle w:val="Heading1"/>
         <w:rPr/>
       </w:pPr>
-      <w:bookmarkStart w:colFirst="0" w:colLast="0" w:name="_3hg8lqm0kacg" w:id="2"/>
-      <w:bookmarkEnd w:id="2"/>
+      <w:bookmarkStart w:colFirst="0" w:colLast="0" w:name="_3hg8lqm0kacg" w:id="3"/>
+      <w:bookmarkEnd w:id="3"/>
       <w:r>
         <w:rPr>
           <w:rtl w:val="0"/>
@@ -999,8 +1167,8 @@
         <w:pStyle w:val="Heading1"/>
         <w:rPr/>
       </w:pPr>
-      <w:bookmarkStart w:colFirst="0" w:colLast="0" w:name="_nzm5weqhn4ky" w:id="3"/>
-      <w:bookmarkEnd w:id="3"/>
+      <w:bookmarkStart w:colFirst="0" w:colLast="0" w:name="_nzm5weqhn4ky" w:id="4"/>
+      <w:bookmarkEnd w:id="4"/>
       <w:r>
         <w:rPr>
           <w:rtl w:val="0"/>

</xml_diff>